<commit_message>
fix null values and some merge fields not passed to the latest document
</commit_message>
<xml_diff>
--- a/test/testdata/templates/doc-gen-test.docx
+++ b/test/testdata/templates/doc-gen-test.docx
@@ -63,13 +63,14 @@
         <w:tblLook w:val="04A0" w:firstRow="1" w:lastRow="0" w:firstColumn="1" w:lastColumn="0" w:noHBand="0" w:noVBand="1"/>
       </w:tblPr>
       <w:tblGrid>
-        <w:gridCol w:w="4675"/>
-        <w:gridCol w:w="4675"/>
+        <w:gridCol w:w="3118"/>
+        <w:gridCol w:w="3117"/>
+        <w:gridCol w:w="3115"/>
       </w:tblGrid>
       <w:tr>
         <w:tc>
           <w:tcPr>
-            <w:tcW w:w="2500" w:type="pct"/>
+            <w:tcW w:w="1667" w:type="pct"/>
           </w:tcPr>
           <w:p>
             <w:r>
@@ -79,7 +80,17 @@
         </w:tc>
         <w:tc>
           <w:tcPr>
-            <w:tcW w:w="2500" w:type="pct"/>
+            <w:tcW w:w="1667" w:type="pct"/>
+          </w:tcPr>
+          <w:p>
+            <w:r>
+              <w:t>Number</w:t>
+            </w:r>
+          </w:p>
+        </w:tc>
+        <w:tc>
+          <w:tcPr>
+            <w:tcW w:w="1666" w:type="pct"/>
           </w:tcPr>
           <w:p>
             <w:r>
@@ -91,7 +102,7 @@
       <w:tr>
         <w:tc>
           <w:tcPr>
-            <w:tcW w:w="2500" w:type="pct"/>
+            <w:tcW w:w="1667" w:type="pct"/>
           </w:tcPr>
           <w:p>
             <w:r>
@@ -120,7 +131,13 @@
         </w:tc>
         <w:tc>
           <w:tcPr>
-            <w:tcW w:w="2500" w:type="pct"/>
+            <w:tcW w:w="1667" w:type="pct"/>
+          </w:tcPr>
+          <w:p/>
+        </w:tc>
+        <w:tc>
+          <w:tcPr>
+            <w:tcW w:w="1666" w:type="pct"/>
           </w:tcPr>
           <w:p/>
         </w:tc>
@@ -128,7 +145,7 @@
       <w:tr>
         <w:tc>
           <w:tcPr>
-            <w:tcW w:w="2500" w:type="pct"/>
+            <w:tcW w:w="1667" w:type="pct"/>
           </w:tcPr>
           <w:p>
             <w:r>
@@ -138,7 +155,7 @@
         </w:tc>
         <w:tc>
           <w:tcPr>
-            <w:tcW w:w="2500" w:type="pct"/>
+            <w:tcW w:w="1667" w:type="pct"/>
           </w:tcPr>
           <w:p>
             <w:r>
@@ -155,6 +172,35 @@
             <w:proofErr w:type="gramEnd"/>
             <w:r>
               <w:t>_number</w:t>
+            </w:r>
+            <w:proofErr w:type="spellEnd"/>
+            <w:r>
+              <w:t>}}</w:t>
+            </w:r>
+          </w:p>
+        </w:tc>
+        <w:tc>
+          <w:tcPr>
+            <w:tcW w:w="1666" w:type="pct"/>
+          </w:tcPr>
+          <w:p>
+            <w:r>
+              <w:t>{</w:t>
+            </w:r>
+            <w:proofErr w:type="gramStart"/>
+            <w:r>
+              <w:t>{.</w:t>
+            </w:r>
+            <w:proofErr w:type="spellStart"/>
+            <w:r>
+              <w:t>unit</w:t>
+            </w:r>
+            <w:proofErr w:type="gramEnd"/>
+            <w:r>
+              <w:t>_</w:t>
+            </w:r>
+            <w:r>
+              <w:t>price</w:t>
             </w:r>
             <w:proofErr w:type="spellEnd"/>
             <w:r>
@@ -166,7 +212,7 @@
       <w:tr>
         <w:tc>
           <w:tcPr>
-            <w:tcW w:w="2500" w:type="pct"/>
+            <w:tcW w:w="1667" w:type="pct"/>
           </w:tcPr>
           <w:p>
             <w:r>
@@ -176,15 +222,219 @@
         </w:tc>
         <w:tc>
           <w:tcPr>
-            <w:tcW w:w="2500" w:type="pct"/>
+            <w:tcW w:w="1667" w:type="pct"/>
+          </w:tcPr>
+          <w:p/>
+        </w:tc>
+        <w:tc>
+          <w:tcPr>
+            <w:tcW w:w="1666" w:type="pct"/>
           </w:tcPr>
           <w:p/>
         </w:tc>
       </w:tr>
+      <w:tr>
+        <w:tc>
+          <w:tcPr>
+            <w:tcW w:w="1667" w:type="pct"/>
+          </w:tcPr>
+          <w:p>
+            <w:r>
+              <w:t>Total</w:t>
+            </w:r>
+          </w:p>
+        </w:tc>
+        <w:tc>
+          <w:tcPr>
+            <w:tcW w:w="1667" w:type="pct"/>
+          </w:tcPr>
+          <w:p/>
+        </w:tc>
+        <w:tc>
+          <w:tcPr>
+            <w:tcW w:w="1666" w:type="pct"/>
+          </w:tcPr>
+          <w:p>
+            <w:r>
+              <w:fldChar w:fldCharType="begin"/>
+            </w:r>
+            <w:r>
+              <w:instrText xml:space="preserve"> </w:instrText>
+            </w:r>
+            <w:r>
+              <w:instrText>=SUM(ABOVE)</w:instrText>
+            </w:r>
+            <w:r>
+              <w:instrText xml:space="preserve"> </w:instrText>
+            </w:r>
+            <w:r>
+              <w:fldChar w:fldCharType="separate"/>
+            </w:r>
+            <w:r>
+              <w:rPr>
+                <w:noProof/>
+              </w:rPr>
+              <w:t>0</w:t>
+            </w:r>
+            <w:r>
+              <w:fldChar w:fldCharType="end"/>
+            </w:r>
+          </w:p>
+        </w:tc>
+      </w:tr>
     </w:tbl>
     <w:p>
-      <w:r>
-        <w:t>---</w:t>
+      <w:pPr>
+        <w:pBdr>
+          <w:bottom w:val="single" w:sz="6" w:space="1" w:color="auto"/>
+        </w:pBdr>
+      </w:pPr>
+    </w:p>
+    <w:p/>
+    <w:tbl>
+      <w:tblPr>
+        <w:tblStyle w:val="TableGrid"/>
+        <w:tblW w:w="0" w:type="auto"/>
+        <w:tblLook w:val="04A0" w:firstRow="1" w:lastRow="0" w:firstColumn="1" w:lastColumn="0" w:noHBand="0" w:noVBand="1"/>
+      </w:tblPr>
+      <w:tblGrid>
+        <w:gridCol w:w="3116"/>
+      </w:tblGrid>
+      <w:tr>
+        <w:tc>
+          <w:tcPr>
+            <w:tcW w:w="3116" w:type="dxa"/>
+          </w:tcPr>
+          <w:p>
+            <w:r>
+              <w:t>Test 1</w:t>
+            </w:r>
+          </w:p>
+        </w:tc>
+      </w:tr>
+      <w:tr>
+        <w:tc>
+          <w:tcPr>
+            <w:tcW w:w="3116" w:type="dxa"/>
+          </w:tcPr>
+          <w:p>
+            <w:r>
+              <w:t>1</w:t>
+            </w:r>
+          </w:p>
+        </w:tc>
+      </w:tr>
+      <w:tr>
+        <w:tc>
+          <w:tcPr>
+            <w:tcW w:w="3116" w:type="dxa"/>
+          </w:tcPr>
+          <w:p>
+            <w:r>
+              <w:t>2</w:t>
+            </w:r>
+          </w:p>
+        </w:tc>
+      </w:tr>
+      <w:tr>
+        <w:tc>
+          <w:tcPr>
+            <w:tcW w:w="3116" w:type="dxa"/>
+          </w:tcPr>
+          <w:p>
+            <w:r>
+              <w:t>3</w:t>
+            </w:r>
+          </w:p>
+        </w:tc>
+      </w:tr>
+      <w:tr>
+        <w:tc>
+          <w:tcPr>
+            <w:tcW w:w="3116" w:type="dxa"/>
+          </w:tcPr>
+          <w:p>
+            <w:r>
+              <w:fldChar w:fldCharType="begin"/>
+            </w:r>
+            <w:r>
+              <w:instrText xml:space="preserve"> =sum(above) </w:instrText>
+            </w:r>
+            <w:r>
+              <w:fldChar w:fldCharType="separate"/>
+            </w:r>
+            <w:r>
+              <w:rPr>
+                <w:noProof/>
+              </w:rPr>
+              <w:t>6</w:t>
+            </w:r>
+            <w:r>
+              <w:fldChar w:fldCharType="end"/>
+            </w:r>
+          </w:p>
+        </w:tc>
+      </w:tr>
+    </w:tbl>
+    <w:p/>
+    <w:p>
+      <w:pPr>
+        <w:rPr>
+          <w:color w:val="EE0000"/>
+          <w:u w:val="single"/>
+        </w:rPr>
+      </w:pPr>
+      <w:r>
+        <w:rPr>
+          <w:color w:val="EE0000"/>
+          <w:u w:val="single"/>
+        </w:rPr>
+        <w:fldChar w:fldCharType="begin"/>
+      </w:r>
+      <w:r>
+        <w:rPr>
+          <w:color w:val="EE0000"/>
+          <w:u w:val="single"/>
+        </w:rPr>
+        <w:instrText xml:space="preserve"> QUOTE “</w:instrText>
+      </w:r>
+      <w:r>
+        <w:rPr>
+          <w:b/>
+          <w:bCs/>
+          <w:color w:val="EE0000"/>
+          <w:sz w:val="32"/>
+          <w:szCs w:val="32"/>
+        </w:rPr>
+        <w:instrText>{{.record.name}}</w:instrText>
+      </w:r>
+      <w:r>
+        <w:rPr>
+          <w:color w:val="EE0000"/>
+          <w:u w:val="single"/>
+        </w:rPr>
+        <w:instrText xml:space="preserve">”  \* Upper  \* MERGEFORMAT </w:instrText>
+      </w:r>
+      <w:r>
+        <w:rPr>
+          <w:color w:val="EE0000"/>
+          <w:u w:val="single"/>
+        </w:rPr>
+        <w:fldChar w:fldCharType="separate"/>
+      </w:r>
+      <w:r>
+        <w:rPr>
+          <w:color w:val="EE0000"/>
+          <w:u w:val="single"/>
+        </w:rPr>
+        <w:t>THIS IS A MERGE TEST</w:t>
+      </w:r>
+      <w:r>
+        <w:rPr>
+          <w:color w:val="EE0000"/>
+          <w:u w:val="single"/>
+        </w:rPr>
+        <w:fldChar w:fldCharType="end"/>
       </w:r>
     </w:p>
     <w:p>
@@ -328,6 +578,7 @@
     </w:p>
     <w:p>
       <w:r>
+        <w:lastRenderedPageBreak/>
         <w:t xml:space="preserve">  {{now | </w:t>
       </w:r>
       <w:proofErr w:type="spellStart"/>
@@ -419,1037 +670,1035 @@
     </w:p>
     <w:p>
       <w:r>
+        <w:t xml:space="preserve">  {</w:t>
+      </w:r>
+      <w:proofErr w:type="gramStart"/>
+      <w:r>
+        <w:t>{.record.name</w:t>
+      </w:r>
+      <w:proofErr w:type="gramEnd"/>
+      <w:r>
+        <w:t xml:space="preserve"> | trim</w:t>
+      </w:r>
+      <w:proofErr w:type="gramStart"/>
+      <w:r>
+        <w:t xml:space="preserve">}}   </w:t>
+      </w:r>
+      <w:proofErr w:type="gramEnd"/>
+      <w:r>
+        <w:t xml:space="preserve">              → Removes whitespace</w:t>
+      </w:r>
+    </w:p>
+    <w:p>
+      <w:r>
+        <w:t xml:space="preserve">  {</w:t>
+      </w:r>
+      <w:proofErr w:type="gramStart"/>
+      <w:r>
+        <w:t>{.record.name</w:t>
+      </w:r>
+      <w:proofErr w:type="gramEnd"/>
+      <w:r>
+        <w:t xml:space="preserve"> | </w:t>
+      </w:r>
+      <w:proofErr w:type="spellStart"/>
+      <w:r>
+        <w:t>trimPrefix</w:t>
+      </w:r>
+      <w:proofErr w:type="spellEnd"/>
+      <w:r>
+        <w:t xml:space="preserve"> "Mr. "</w:t>
+      </w:r>
+      <w:proofErr w:type="gramStart"/>
+      <w:r>
+        <w:t xml:space="preserve">}}   </w:t>
+      </w:r>
+      <w:proofErr w:type="gramEnd"/>
+      <w:r>
+        <w:t xml:space="preserve"> → Removes prefix</w:t>
+      </w:r>
+    </w:p>
+    <w:p>
+      <w:r>
+        <w:t xml:space="preserve">  {</w:t>
+      </w:r>
+      <w:proofErr w:type="gramStart"/>
+      <w:r>
+        <w:t>{.record.name</w:t>
+      </w:r>
+      <w:proofErr w:type="gramEnd"/>
+      <w:r>
+        <w:t xml:space="preserve"> | </w:t>
+      </w:r>
+      <w:proofErr w:type="spellStart"/>
+      <w:r>
+        <w:t>trimSuffix</w:t>
+      </w:r>
+      <w:proofErr w:type="spellEnd"/>
+      <w:r>
+        <w:t xml:space="preserve"> " Jr</w:t>
+      </w:r>
+      <w:proofErr w:type="gramStart"/>
+      <w:r>
+        <w:t>."}}</w:t>
+      </w:r>
+      <w:proofErr w:type="gramEnd"/>
+      <w:r>
+        <w:t xml:space="preserve">    → Removes suffix</w:t>
+      </w:r>
+    </w:p>
+    <w:p>
+      <w:r>
+        <w:t xml:space="preserve">  {{"hello" | repeat 3</w:t>
+      </w:r>
+      <w:proofErr w:type="gramStart"/>
+      <w:r>
+        <w:t xml:space="preserve">}}   </w:t>
+      </w:r>
+      <w:proofErr w:type="gramEnd"/>
+      <w:r>
+        <w:t xml:space="preserve">        → </w:t>
+      </w:r>
+      <w:proofErr w:type="spellStart"/>
+      <w:r>
+        <w:t>hellohellohello</w:t>
+      </w:r>
+      <w:proofErr w:type="spellEnd"/>
+    </w:p>
+    <w:p>
+      <w:r>
+        <w:t xml:space="preserve">  {{"hello world" | replace "world" "there"</w:t>
+      </w:r>
+      <w:proofErr w:type="gramStart"/>
+      <w:r>
+        <w:t>}}  →</w:t>
+      </w:r>
+      <w:proofErr w:type="gramEnd"/>
+      <w:r>
+        <w:t xml:space="preserve"> hello there</w:t>
+      </w:r>
+    </w:p>
+    <w:p>
+      <w:r>
+        <w:t xml:space="preserve">  {</w:t>
+      </w:r>
+      <w:proofErr w:type="gramStart"/>
+      <w:r>
+        <w:t>{.record.name</w:t>
+      </w:r>
+      <w:proofErr w:type="gramEnd"/>
+      <w:r>
+        <w:t xml:space="preserve"> | </w:t>
+      </w:r>
+      <w:proofErr w:type="spellStart"/>
+      <w:r>
+        <w:t>trunc</w:t>
+      </w:r>
+      <w:proofErr w:type="spellEnd"/>
+      <w:r>
+        <w:t xml:space="preserve"> 50</w:t>
+      </w:r>
+      <w:proofErr w:type="gramStart"/>
+      <w:r>
+        <w:t xml:space="preserve">}}   </w:t>
+      </w:r>
+      <w:proofErr w:type="gramEnd"/>
+      <w:r>
+        <w:t xml:space="preserve">          → Truncates to 50 chars</w:t>
+      </w:r>
+    </w:p>
+    <w:p>
+      <w:r>
+        <w:t xml:space="preserve">  {</w:t>
+      </w:r>
+      <w:proofErr w:type="gramStart"/>
+      <w:r>
+        <w:t>{.record.name</w:t>
+      </w:r>
+      <w:proofErr w:type="gramEnd"/>
+      <w:r>
+        <w:t xml:space="preserve"> | abbrev 50</w:t>
+      </w:r>
+      <w:proofErr w:type="gramStart"/>
+      <w:r>
+        <w:t xml:space="preserve">}}   </w:t>
+      </w:r>
+      <w:proofErr w:type="gramEnd"/>
+      <w:r>
+        <w:t xml:space="preserve">         → Truncates with "..."</w:t>
+      </w:r>
+    </w:p>
+    <w:p>
+      <w:r>
+        <w:t xml:space="preserve">  {</w:t>
+      </w:r>
+      <w:proofErr w:type="gramStart"/>
+      <w:r>
+        <w:t>{.record.name</w:t>
+      </w:r>
+      <w:proofErr w:type="gramEnd"/>
+      <w:r>
+        <w:t xml:space="preserve"> | quote</w:t>
+      </w:r>
+      <w:proofErr w:type="gramStart"/>
+      <w:r>
+        <w:t xml:space="preserve">}}   </w:t>
+      </w:r>
+      <w:proofErr w:type="gramEnd"/>
+      <w:r>
+        <w:t xml:space="preserve">             → "quoted text"</w:t>
+      </w:r>
+    </w:p>
+    <w:p>
+      <w:r>
+        <w:t xml:space="preserve">  {</w:t>
+      </w:r>
+      <w:proofErr w:type="gramStart"/>
+      <w:r>
+        <w:t>{.record.name</w:t>
+      </w:r>
+      <w:proofErr w:type="gramEnd"/>
+      <w:r>
+        <w:t xml:space="preserve"> | </w:t>
+      </w:r>
+      <w:proofErr w:type="spellStart"/>
+      <w:r>
+        <w:t>squote</w:t>
+      </w:r>
+      <w:proofErr w:type="spellEnd"/>
+      <w:proofErr w:type="gramStart"/>
+      <w:r>
+        <w:t xml:space="preserve">}}   </w:t>
+      </w:r>
+      <w:proofErr w:type="gramEnd"/>
+      <w:r>
+        <w:t xml:space="preserve">            → 'single quoted'</w:t>
+      </w:r>
+    </w:p>
+    <w:p>
+      <w:r>
+        <w:t xml:space="preserve">  {{"</w:t>
+      </w:r>
+      <w:proofErr w:type="spellStart"/>
+      <w:proofErr w:type="gramStart"/>
+      <w:r>
+        <w:t>hello,world</w:t>
+      </w:r>
+      <w:proofErr w:type="gramEnd"/>
+      <w:r>
+        <w:t>,test</w:t>
+      </w:r>
+      <w:proofErr w:type="spellEnd"/>
+      <w:r>
+        <w:t>" | split ","</w:t>
+      </w:r>
+      <w:proofErr w:type="gramStart"/>
+      <w:r>
+        <w:t>}}  →</w:t>
+      </w:r>
+      <w:proofErr w:type="gramEnd"/>
+      <w:r>
+        <w:t xml:space="preserve"> [hello world test]</w:t>
+      </w:r>
+    </w:p>
+    <w:p>
+      <w:r>
+        <w:t xml:space="preserve">  {{list "a" "b" "c" | join ", "</w:t>
+      </w:r>
+      <w:proofErr w:type="gramStart"/>
+      <w:r>
+        <w:t xml:space="preserve">}}   </w:t>
+      </w:r>
+      <w:proofErr w:type="gramEnd"/>
+      <w:r>
+        <w:t xml:space="preserve"> → a, b, c</w:t>
+      </w:r>
+    </w:p>
+    <w:p>
+      <w:r>
+        <w:t xml:space="preserve">  {</w:t>
+      </w:r>
+      <w:proofErr w:type="gramStart"/>
+      <w:r>
+        <w:t>{.record.name</w:t>
+      </w:r>
+      <w:proofErr w:type="gramEnd"/>
+      <w:r>
+        <w:t xml:space="preserve"> | contains "john"</w:t>
+      </w:r>
+      <w:proofErr w:type="gramStart"/>
+      <w:r>
+        <w:t xml:space="preserve">}}   </w:t>
+      </w:r>
+      <w:proofErr w:type="gramEnd"/>
+      <w:r>
+        <w:t xml:space="preserve">   → true/false</w:t>
+      </w:r>
+    </w:p>
+    <w:p>
+      <w:r>
+        <w:t xml:space="preserve">  {</w:t>
+      </w:r>
+      <w:proofErr w:type="gramStart"/>
+      <w:r>
+        <w:t>{.record.name</w:t>
+      </w:r>
+      <w:proofErr w:type="gramEnd"/>
+      <w:r>
+        <w:t xml:space="preserve"> | </w:t>
+      </w:r>
+      <w:proofErr w:type="spellStart"/>
+      <w:r>
+        <w:t>hasPrefix</w:t>
+      </w:r>
+      <w:proofErr w:type="spellEnd"/>
+      <w:r>
+        <w:t xml:space="preserve"> "Mr."}}      → true/false</w:t>
+      </w:r>
+    </w:p>
+    <w:p>
+      <w:r>
+        <w:t xml:space="preserve">  {</w:t>
+      </w:r>
+      <w:proofErr w:type="gramStart"/>
+      <w:r>
+        <w:t>{.record.name</w:t>
+      </w:r>
+      <w:proofErr w:type="gramEnd"/>
+      <w:r>
+        <w:t xml:space="preserve"> | </w:t>
+      </w:r>
+      <w:proofErr w:type="spellStart"/>
+      <w:r>
+        <w:t>hasSuffix</w:t>
+      </w:r>
+      <w:proofErr w:type="spellEnd"/>
+      <w:r>
+        <w:t xml:space="preserve"> "Jr</w:t>
+      </w:r>
+      <w:proofErr w:type="gramStart"/>
+      <w:r>
+        <w:t>."}}</w:t>
+      </w:r>
+      <w:proofErr w:type="gramEnd"/>
+      <w:r>
+        <w:t xml:space="preserve">      → true/false</w:t>
+      </w:r>
+    </w:p>
+    <w:p/>
+    <w:p>
+      <w:r>
+        <w:t xml:space="preserve">  Number Functions</w:t>
+      </w:r>
+    </w:p>
+    <w:p/>
+    <w:p>
+      <w:r>
+        <w:t xml:space="preserve">  {{add 1 2</w:t>
+      </w:r>
+      <w:proofErr w:type="gramStart"/>
+      <w:r>
+        <w:t xml:space="preserve">}}   </w:t>
+      </w:r>
+      <w:proofErr w:type="gramEnd"/>
+      <w:r>
+        <w:t xml:space="preserve">                   → 3</w:t>
+      </w:r>
+    </w:p>
+    <w:p>
+      <w:r>
+        <w:t xml:space="preserve">  {{sub 10 3</w:t>
+      </w:r>
+      <w:proofErr w:type="gramStart"/>
+      <w:r>
+        <w:t xml:space="preserve">}}   </w:t>
+      </w:r>
+      <w:proofErr w:type="gramEnd"/>
+      <w:r>
+        <w:t xml:space="preserve">                  → 7</w:t>
+      </w:r>
+    </w:p>
+    <w:p>
+      <w:r>
         <w:lastRenderedPageBreak/>
+        <w:t xml:space="preserve">  {{</w:t>
+      </w:r>
+      <w:proofErr w:type="spellStart"/>
+      <w:r>
+        <w:t>mul</w:t>
+      </w:r>
+      <w:proofErr w:type="spellEnd"/>
+      <w:r>
+        <w:t xml:space="preserve"> 3 4</w:t>
+      </w:r>
+      <w:proofErr w:type="gramStart"/>
+      <w:r>
+        <w:t xml:space="preserve">}}   </w:t>
+      </w:r>
+      <w:proofErr w:type="gramEnd"/>
+      <w:r>
+        <w:t xml:space="preserve">                   → 12</w:t>
+      </w:r>
+    </w:p>
+    <w:p>
+      <w:r>
+        <w:t xml:space="preserve">  {{div 10 2</w:t>
+      </w:r>
+      <w:proofErr w:type="gramStart"/>
+      <w:r>
+        <w:t xml:space="preserve">}}   </w:t>
+      </w:r>
+      <w:proofErr w:type="gramEnd"/>
+      <w:r>
+        <w:t xml:space="preserve">                  → 5</w:t>
+      </w:r>
+    </w:p>
+    <w:p>
+      <w:r>
+        <w:t xml:space="preserve">  {{mod 10 3</w:t>
+      </w:r>
+      <w:proofErr w:type="gramStart"/>
+      <w:r>
+        <w:t xml:space="preserve">}}   </w:t>
+      </w:r>
+      <w:proofErr w:type="gramEnd"/>
+      <w:r>
+        <w:t xml:space="preserve">                  → 1</w:t>
+      </w:r>
+    </w:p>
+    <w:p>
+      <w:r>
         <w:t xml:space="preserve">  {</w:t>
       </w:r>
       <w:proofErr w:type="gramStart"/>
       <w:r>
+        <w:t>{.</w:t>
+      </w:r>
+      <w:proofErr w:type="spellStart"/>
+      <w:r>
+        <w:t>record</w:t>
+      </w:r>
+      <w:proofErr w:type="gramEnd"/>
+      <w:r>
+        <w:t>.total_unit_price</w:t>
+      </w:r>
+      <w:proofErr w:type="spellEnd"/>
+      <w:r>
+        <w:t xml:space="preserve"> | float64</w:t>
+      </w:r>
+      <w:proofErr w:type="gramStart"/>
+      <w:r>
+        <w:t xml:space="preserve">}}   </w:t>
+      </w:r>
+      <w:proofErr w:type="gramEnd"/>
+      <w:r>
+        <w:t xml:space="preserve">          → Convert to float</w:t>
+      </w:r>
+    </w:p>
+    <w:p>
+      <w:r>
+        <w:t xml:space="preserve">  {</w:t>
+      </w:r>
+      <w:proofErr w:type="gramStart"/>
+      <w:r>
+        <w:t>{.</w:t>
+      </w:r>
+      <w:proofErr w:type="spellStart"/>
+      <w:r>
+        <w:t>record</w:t>
+      </w:r>
+      <w:proofErr w:type="gramEnd"/>
+      <w:r>
+        <w:t>.total_units</w:t>
+      </w:r>
+      <w:proofErr w:type="spellEnd"/>
+      <w:r>
+        <w:t xml:space="preserve"> | int</w:t>
+      </w:r>
+      <w:proofErr w:type="gramStart"/>
+      <w:r>
+        <w:t xml:space="preserve">}}   </w:t>
+      </w:r>
+      <w:proofErr w:type="gramEnd"/>
+      <w:r>
+        <w:t xml:space="preserve">              → Convert to int</w:t>
+      </w:r>
+    </w:p>
+    <w:p>
+      <w:r>
+        <w:t xml:space="preserve">  {{max 1 5 3</w:t>
+      </w:r>
+      <w:proofErr w:type="gramStart"/>
+      <w:r>
+        <w:t xml:space="preserve">}}   </w:t>
+      </w:r>
+      <w:proofErr w:type="gramEnd"/>
+      <w:r>
+        <w:t xml:space="preserve">                 → 5</w:t>
+      </w:r>
+    </w:p>
+    <w:p>
+      <w:r>
+        <w:t xml:space="preserve">  {{min 1 5 3</w:t>
+      </w:r>
+      <w:proofErr w:type="gramStart"/>
+      <w:r>
+        <w:t xml:space="preserve">}}   </w:t>
+      </w:r>
+      <w:proofErr w:type="gramEnd"/>
+      <w:r>
+        <w:t xml:space="preserve">                 → 1</w:t>
+      </w:r>
+    </w:p>
+    <w:p>
+      <w:r>
+        <w:t xml:space="preserve">  {</w:t>
+      </w:r>
+      <w:proofErr w:type="gramStart"/>
+      <w:r>
+        <w:t>{.</w:t>
+      </w:r>
+      <w:proofErr w:type="spellStart"/>
+      <w:r>
+        <w:t>record</w:t>
+      </w:r>
+      <w:proofErr w:type="gramEnd"/>
+      <w:r>
+        <w:t>.total_units</w:t>
+      </w:r>
+      <w:proofErr w:type="spellEnd"/>
+      <w:r>
+        <w:t xml:space="preserve"> | int | round 2</w:t>
+      </w:r>
+      <w:proofErr w:type="gramStart"/>
+      <w:r>
+        <w:t xml:space="preserve">}}   </w:t>
+      </w:r>
+      <w:proofErr w:type="gramEnd"/>
+      <w:r>
+        <w:t xml:space="preserve">          → Round to 2 decimals</w:t>
+      </w:r>
+    </w:p>
+    <w:p>
+      <w:r>
+        <w:t xml:space="preserve">  {</w:t>
+      </w:r>
+      <w:proofErr w:type="gramStart"/>
+      <w:r>
+        <w:t>{.</w:t>
+      </w:r>
+      <w:proofErr w:type="spellStart"/>
+      <w:r>
+        <w:t>record</w:t>
+      </w:r>
+      <w:proofErr w:type="gramEnd"/>
+      <w:r>
+        <w:t>.total_units</w:t>
+      </w:r>
+      <w:proofErr w:type="spellEnd"/>
+      <w:r>
+        <w:t xml:space="preserve"> | ceil</w:t>
+      </w:r>
+      <w:proofErr w:type="gramStart"/>
+      <w:r>
+        <w:t xml:space="preserve">}}   </w:t>
+      </w:r>
+      <w:proofErr w:type="gramEnd"/>
+      <w:r>
+        <w:t xml:space="preserve">             → Round up</w:t>
+      </w:r>
+    </w:p>
+    <w:p>
+      <w:r>
+        <w:t xml:space="preserve">  {</w:t>
+      </w:r>
+      <w:proofErr w:type="gramStart"/>
+      <w:r>
+        <w:t>{.</w:t>
+      </w:r>
+      <w:proofErr w:type="spellStart"/>
+      <w:r>
+        <w:t>record</w:t>
+      </w:r>
+      <w:proofErr w:type="gramEnd"/>
+      <w:r>
+        <w:t>.total_units</w:t>
+      </w:r>
+      <w:proofErr w:type="spellEnd"/>
+      <w:r>
+        <w:t xml:space="preserve"> | floor</w:t>
+      </w:r>
+      <w:proofErr w:type="gramStart"/>
+      <w:r>
+        <w:t xml:space="preserve">}}   </w:t>
+      </w:r>
+      <w:proofErr w:type="gramEnd"/>
+      <w:r>
+        <w:t xml:space="preserve">            → Round down</w:t>
+      </w:r>
+    </w:p>
+    <w:p/>
+    <w:p>
+      <w:r>
+        <w:t xml:space="preserve">  Logic/Comparison Functions</w:t>
+      </w:r>
+    </w:p>
+    <w:p/>
+    <w:p>
+      <w:r>
+        <w:t xml:space="preserve">  {{if </w:t>
+      </w:r>
+      <w:proofErr w:type="gramStart"/>
+      <w:r>
+        <w:t>eq .</w:t>
+      </w:r>
+      <w:proofErr w:type="spellStart"/>
+      <w:r>
+        <w:t>record</w:t>
+      </w:r>
+      <w:proofErr w:type="gramEnd"/>
+      <w:r>
+        <w:t>.status</w:t>
+      </w:r>
+      <w:proofErr w:type="spellEnd"/>
+      <w:r>
+        <w:t xml:space="preserve"> "active"</w:t>
+      </w:r>
+      <w:proofErr w:type="gramStart"/>
+      <w:r>
+        <w:t>}}Active</w:t>
+      </w:r>
+      <w:proofErr w:type="gramEnd"/>
+      <w:r>
+        <w:t>{{end}}</w:t>
+      </w:r>
+    </w:p>
+    <w:p>
+      <w:r>
+        <w:t xml:space="preserve">  {{if </w:t>
+      </w:r>
+      <w:proofErr w:type="gramStart"/>
+      <w:r>
+        <w:t>ne .</w:t>
+      </w:r>
+      <w:proofErr w:type="spellStart"/>
+      <w:r>
+        <w:t>record</w:t>
+      </w:r>
+      <w:proofErr w:type="gramEnd"/>
+      <w:r>
+        <w:t>.status</w:t>
+      </w:r>
+      <w:proofErr w:type="spellEnd"/>
+      <w:r>
+        <w:t xml:space="preserve"> "deleted"</w:t>
+      </w:r>
+      <w:proofErr w:type="gramStart"/>
+      <w:r>
+        <w:t>}}Not</w:t>
+      </w:r>
+      <w:proofErr w:type="gramEnd"/>
+      <w:r>
+        <w:t xml:space="preserve"> Deleted{{end}}</w:t>
+      </w:r>
+    </w:p>
+    <w:p>
+      <w:r>
+        <w:t xml:space="preserve">  {{if </w:t>
+      </w:r>
+      <w:proofErr w:type="spellStart"/>
+      <w:proofErr w:type="gramStart"/>
+      <w:r>
+        <w:t>lt</w:t>
+      </w:r>
+      <w:proofErr w:type="spellEnd"/>
+      <w:r>
+        <w:t xml:space="preserve"> .</w:t>
+      </w:r>
+      <w:proofErr w:type="spellStart"/>
+      <w:r>
+        <w:t>record</w:t>
+      </w:r>
+      <w:proofErr w:type="gramEnd"/>
+      <w:r>
+        <w:t>.total_units</w:t>
+      </w:r>
+      <w:proofErr w:type="spellEnd"/>
+      <w:r>
+        <w:t xml:space="preserve"> 10</w:t>
+      </w:r>
+      <w:proofErr w:type="gramStart"/>
+      <w:r>
+        <w:t>}}Less</w:t>
+      </w:r>
+      <w:proofErr w:type="gramEnd"/>
+      <w:r>
+        <w:t xml:space="preserve"> than 10{{end}}</w:t>
+      </w:r>
+    </w:p>
+    <w:p>
+      <w:r>
+        <w:t xml:space="preserve">  {{if </w:t>
+      </w:r>
+      <w:proofErr w:type="gramStart"/>
+      <w:r>
+        <w:t>le .</w:t>
+      </w:r>
+      <w:proofErr w:type="spellStart"/>
+      <w:r>
+        <w:t>record</w:t>
+      </w:r>
+      <w:proofErr w:type="gramEnd"/>
+      <w:r>
+        <w:t>.total_units</w:t>
+      </w:r>
+      <w:proofErr w:type="spellEnd"/>
+      <w:r>
+        <w:t xml:space="preserve"> 10</w:t>
+      </w:r>
+      <w:proofErr w:type="gramStart"/>
+      <w:r>
+        <w:t>}}Less</w:t>
+      </w:r>
+      <w:proofErr w:type="gramEnd"/>
+      <w:r>
+        <w:t xml:space="preserve"> or equal 10{{end}}</w:t>
+      </w:r>
+    </w:p>
+    <w:p>
+      <w:r>
+        <w:t xml:space="preserve">  {{if </w:t>
+      </w:r>
+      <w:proofErr w:type="spellStart"/>
+      <w:proofErr w:type="gramStart"/>
+      <w:r>
+        <w:t>gt</w:t>
+      </w:r>
+      <w:proofErr w:type="spellEnd"/>
+      <w:r>
+        <w:t xml:space="preserve"> .</w:t>
+      </w:r>
+      <w:proofErr w:type="spellStart"/>
+      <w:r>
+        <w:t>record</w:t>
+      </w:r>
+      <w:proofErr w:type="gramEnd"/>
+      <w:r>
+        <w:t>.total_units</w:t>
+      </w:r>
+      <w:proofErr w:type="spellEnd"/>
+      <w:r>
+        <w:t xml:space="preserve"> 10</w:t>
+      </w:r>
+      <w:proofErr w:type="gramStart"/>
+      <w:r>
+        <w:t>}}Greater</w:t>
+      </w:r>
+      <w:proofErr w:type="gramEnd"/>
+      <w:r>
+        <w:t xml:space="preserve"> than 10{{end}}</w:t>
+      </w:r>
+    </w:p>
+    <w:p>
+      <w:r>
+        <w:t xml:space="preserve">  {{if </w:t>
+      </w:r>
+      <w:proofErr w:type="spellStart"/>
+      <w:proofErr w:type="gramStart"/>
+      <w:r>
+        <w:t>ge</w:t>
+      </w:r>
+      <w:proofErr w:type="spellEnd"/>
+      <w:r>
+        <w:t xml:space="preserve"> .</w:t>
+      </w:r>
+      <w:proofErr w:type="spellStart"/>
+      <w:r>
+        <w:t>record</w:t>
+      </w:r>
+      <w:proofErr w:type="gramEnd"/>
+      <w:r>
+        <w:t>.total_units</w:t>
+      </w:r>
+      <w:proofErr w:type="spellEnd"/>
+      <w:r>
+        <w:t xml:space="preserve"> 10</w:t>
+      </w:r>
+      <w:proofErr w:type="gramStart"/>
+      <w:r>
+        <w:t>}}Greater</w:t>
+      </w:r>
+      <w:proofErr w:type="gramEnd"/>
+      <w:r>
+        <w:t xml:space="preserve"> or equal 10{{end}}</w:t>
+      </w:r>
+    </w:p>
+    <w:p>
+      <w:r>
+        <w:t xml:space="preserve">  {{if </w:t>
+      </w:r>
+      <w:proofErr w:type="spellStart"/>
+      <w:proofErr w:type="gramStart"/>
+      <w:r>
+        <w:t>and</w:t>
+      </w:r>
+      <w:proofErr w:type="spellEnd"/>
+      <w:r>
+        <w:t xml:space="preserve"> .</w:t>
+      </w:r>
+      <w:proofErr w:type="spellStart"/>
+      <w:proofErr w:type="gramEnd"/>
+      <w:r>
+        <w:t>record.is_</w:t>
+      </w:r>
+      <w:proofErr w:type="gramStart"/>
+      <w:r>
+        <w:t>active</w:t>
+      </w:r>
+      <w:proofErr w:type="spellEnd"/>
+      <w:r>
+        <w:t xml:space="preserve"> </w:t>
+      </w:r>
+      <w:r>
+        <w:t>.</w:t>
+      </w:r>
+      <w:proofErr w:type="spellStart"/>
+      <w:proofErr w:type="gramEnd"/>
+      <w:r>
+        <w:t>record.is_deleted</w:t>
+      </w:r>
+      <w:proofErr w:type="spellEnd"/>
+      <w:proofErr w:type="gramStart"/>
+      <w:r>
+        <w:t>}}Both</w:t>
+      </w:r>
+      <w:proofErr w:type="gramEnd"/>
+      <w:r>
+        <w:t xml:space="preserve"> true{{end}}</w:t>
+      </w:r>
+    </w:p>
+    <w:p>
+      <w:r>
+        <w:t xml:space="preserve">  {{if </w:t>
+      </w:r>
+      <w:proofErr w:type="gramStart"/>
+      <w:r>
+        <w:t>or .</w:t>
+      </w:r>
+      <w:proofErr w:type="spellStart"/>
+      <w:proofErr w:type="gramEnd"/>
+      <w:r>
+        <w:t>record.is_</w:t>
+      </w:r>
+      <w:proofErr w:type="gramStart"/>
+      <w:r>
+        <w:t>active</w:t>
+      </w:r>
+      <w:proofErr w:type="spellEnd"/>
+      <w:r>
+        <w:t xml:space="preserve"> .</w:t>
+      </w:r>
+      <w:proofErr w:type="spellStart"/>
+      <w:proofErr w:type="gramEnd"/>
+      <w:r>
+        <w:t>record.is_deleted</w:t>
+      </w:r>
+      <w:proofErr w:type="spellEnd"/>
+      <w:proofErr w:type="gramStart"/>
+      <w:r>
+        <w:t>}}Either</w:t>
+      </w:r>
+      <w:proofErr w:type="gramEnd"/>
+      <w:r>
+        <w:t xml:space="preserve"> true{{end}}</w:t>
+      </w:r>
+    </w:p>
+    <w:p>
+      <w:r>
+        <w:t xml:space="preserve">  {{if </w:t>
+      </w:r>
+      <w:proofErr w:type="gramStart"/>
+      <w:r>
+        <w:t>not .</w:t>
+      </w:r>
+      <w:proofErr w:type="spellStart"/>
+      <w:proofErr w:type="gramEnd"/>
+      <w:r>
+        <w:t>record.is_deleted</w:t>
+      </w:r>
+      <w:proofErr w:type="spellEnd"/>
+      <w:proofErr w:type="gramStart"/>
+      <w:r>
+        <w:t>}}Not</w:t>
+      </w:r>
+      <w:proofErr w:type="gramEnd"/>
+      <w:r>
+        <w:t xml:space="preserve"> deleted{{end}}</w:t>
+      </w:r>
+    </w:p>
+    <w:p>
+      <w:r>
+        <w:t xml:space="preserve">  {</w:t>
+      </w:r>
+      <w:proofErr w:type="gramStart"/>
+      <w:r>
+        <w:t>{.</w:t>
+      </w:r>
+      <w:proofErr w:type="spellStart"/>
+      <w:r>
+        <w:t>record</w:t>
+      </w:r>
+      <w:proofErr w:type="gramEnd"/>
+      <w:r>
+        <w:t>.total_units</w:t>
+      </w:r>
+      <w:proofErr w:type="spellEnd"/>
+      <w:r>
+        <w:t xml:space="preserve"> | default "N/A"</w:t>
+      </w:r>
+      <w:proofErr w:type="gramStart"/>
+      <w:r>
+        <w:t xml:space="preserve">}}   </w:t>
+      </w:r>
+      <w:proofErr w:type="gramEnd"/>
+      <w:r>
+        <w:t xml:space="preserve">    → Use "N/A" if empty</w:t>
+      </w:r>
+    </w:p>
+    <w:p>
+      <w:r>
+        <w:t xml:space="preserve">  {{default </w:t>
+      </w:r>
+      <w:proofErr w:type="gramStart"/>
+      <w:r>
+        <w:t>true .</w:t>
+      </w:r>
+      <w:proofErr w:type="spellStart"/>
+      <w:proofErr w:type="gramEnd"/>
+      <w:r>
+        <w:t>record.is_active</w:t>
+      </w:r>
+      <w:proofErr w:type="spellEnd"/>
+      <w:r>
+        <w:t xml:space="preserve"> | ternary "Yes" "No</w:t>
+      </w:r>
+      <w:proofErr w:type="gramStart"/>
+      <w:r>
+        <w:t>" }</w:t>
+      </w:r>
+      <w:proofErr w:type="gramEnd"/>
+      <w:r>
+        <w:t xml:space="preserve">} → Yes if true, </w:t>
+      </w:r>
+      <w:proofErr w:type="gramStart"/>
+      <w:r>
+        <w:t>No</w:t>
+      </w:r>
+      <w:proofErr w:type="gramEnd"/>
+      <w:r>
+        <w:t xml:space="preserve"> if false </w:t>
+      </w:r>
+    </w:p>
+    <w:p/>
+    <w:p>
+      <w:r>
+        <w:t xml:space="preserve">  Example Template</w:t>
+      </w:r>
+    </w:p>
+    <w:p/>
+    <w:p>
+      <w:r>
+        <w:t xml:space="preserve">  Document Generated: {{now | date "January 2, </w:t>
+      </w:r>
+      <w:proofErr w:type="gramStart"/>
+      <w:r>
+        <w:t>2006</w:t>
+      </w:r>
+      <w:proofErr w:type="gramEnd"/>
+      <w:r>
+        <w:t xml:space="preserve"> at 3:04 PM"}}</w:t>
+      </w:r>
+    </w:p>
+    <w:p/>
+    <w:p>
+      <w:r>
+        <w:t xml:space="preserve">  Customer: {</w:t>
+      </w:r>
+      <w:proofErr w:type="gramStart"/>
+      <w:r>
         <w:t>{.record.name</w:t>
       </w:r>
       <w:proofErr w:type="gramEnd"/>
       <w:r>
-        <w:t xml:space="preserve"> | trim</w:t>
-      </w:r>
-      <w:proofErr w:type="gramStart"/>
-      <w:r>
-        <w:t xml:space="preserve">}}   </w:t>
-      </w:r>
-      <w:proofErr w:type="gramEnd"/>
-      <w:r>
-        <w:t xml:space="preserve">              → Removes whitespace</w:t>
-      </w:r>
-    </w:p>
-    <w:p>
-      <w:r>
-        <w:t xml:space="preserve">  {</w:t>
-      </w:r>
-      <w:proofErr w:type="gramStart"/>
-      <w:r>
-        <w:t>{.record.name</w:t>
-      </w:r>
-      <w:proofErr w:type="gramEnd"/>
-      <w:r>
-        <w:t xml:space="preserve"> | </w:t>
-      </w:r>
-      <w:proofErr w:type="spellStart"/>
-      <w:r>
-        <w:t>trimPrefix</w:t>
-      </w:r>
-      <w:proofErr w:type="spellEnd"/>
-      <w:r>
-        <w:t xml:space="preserve"> "Mr. "</w:t>
-      </w:r>
-      <w:proofErr w:type="gramStart"/>
-      <w:r>
-        <w:t xml:space="preserve">}}   </w:t>
-      </w:r>
-      <w:proofErr w:type="gramEnd"/>
-      <w:r>
-        <w:t xml:space="preserve"> → Removes prefix</w:t>
-      </w:r>
-    </w:p>
-    <w:p>
-      <w:r>
-        <w:t xml:space="preserve">  {</w:t>
-      </w:r>
-      <w:proofErr w:type="gramStart"/>
-      <w:r>
-        <w:t>{.record.name</w:t>
-      </w:r>
-      <w:proofErr w:type="gramEnd"/>
-      <w:r>
-        <w:t xml:space="preserve"> | </w:t>
-      </w:r>
-      <w:proofErr w:type="spellStart"/>
-      <w:r>
-        <w:t>trimSuffix</w:t>
-      </w:r>
-      <w:proofErr w:type="spellEnd"/>
-      <w:r>
-        <w:t xml:space="preserve"> " Jr</w:t>
-      </w:r>
-      <w:proofErr w:type="gramStart"/>
-      <w:r>
-        <w:t>."}}</w:t>
-      </w:r>
-      <w:proofErr w:type="gramEnd"/>
-      <w:r>
-        <w:t xml:space="preserve">    → Removes suffix</w:t>
-      </w:r>
-    </w:p>
-    <w:p>
-      <w:r>
-        <w:t xml:space="preserve">  {{"hello" | repeat 3</w:t>
-      </w:r>
-      <w:proofErr w:type="gramStart"/>
-      <w:r>
-        <w:t xml:space="preserve">}}   </w:t>
-      </w:r>
-      <w:proofErr w:type="gramEnd"/>
-      <w:r>
-        <w:t xml:space="preserve">        → </w:t>
-      </w:r>
-      <w:proofErr w:type="spellStart"/>
-      <w:r>
-        <w:t>hellohellohello</w:t>
-      </w:r>
-      <w:proofErr w:type="spellEnd"/>
-    </w:p>
-    <w:p>
-      <w:r>
-        <w:t xml:space="preserve">  {{"hello world" | replace "world" "there"</w:t>
-      </w:r>
-      <w:proofErr w:type="gramStart"/>
-      <w:r>
-        <w:t>}}  →</w:t>
-      </w:r>
-      <w:proofErr w:type="gramEnd"/>
-      <w:r>
-        <w:t xml:space="preserve"> hello there</w:t>
-      </w:r>
-    </w:p>
-    <w:p>
-      <w:r>
-        <w:t xml:space="preserve">  {</w:t>
-      </w:r>
-      <w:proofErr w:type="gramStart"/>
-      <w:r>
-        <w:t>{.record.name</w:t>
-      </w:r>
-      <w:proofErr w:type="gramEnd"/>
-      <w:r>
-        <w:t xml:space="preserve"> | </w:t>
-      </w:r>
-      <w:proofErr w:type="spellStart"/>
-      <w:r>
-        <w:t>trunc</w:t>
-      </w:r>
-      <w:proofErr w:type="spellEnd"/>
-      <w:r>
-        <w:t xml:space="preserve"> 50</w:t>
-      </w:r>
-      <w:proofErr w:type="gramStart"/>
-      <w:r>
-        <w:t xml:space="preserve">}}   </w:t>
-      </w:r>
-      <w:proofErr w:type="gramEnd"/>
-      <w:r>
-        <w:t xml:space="preserve">          → Truncates to 50 chars</w:t>
-      </w:r>
-    </w:p>
-    <w:p>
-      <w:r>
-        <w:t xml:space="preserve">  {</w:t>
-      </w:r>
-      <w:proofErr w:type="gramStart"/>
-      <w:r>
-        <w:t>{.record.name</w:t>
-      </w:r>
-      <w:proofErr w:type="gramEnd"/>
-      <w:r>
-        <w:t xml:space="preserve"> | abbrev 50</w:t>
-      </w:r>
-      <w:proofErr w:type="gramStart"/>
-      <w:r>
-        <w:t xml:space="preserve">}}   </w:t>
-      </w:r>
-      <w:proofErr w:type="gramEnd"/>
-      <w:r>
-        <w:t xml:space="preserve">         → Truncates with "..."</w:t>
-      </w:r>
-    </w:p>
-    <w:p>
-      <w:r>
-        <w:t xml:space="preserve">  {</w:t>
-      </w:r>
-      <w:proofErr w:type="gramStart"/>
-      <w:r>
-        <w:t>{.record.name</w:t>
-      </w:r>
-      <w:proofErr w:type="gramEnd"/>
-      <w:r>
-        <w:t xml:space="preserve"> | quote</w:t>
-      </w:r>
-      <w:proofErr w:type="gramStart"/>
-      <w:r>
-        <w:t xml:space="preserve">}}   </w:t>
-      </w:r>
-      <w:proofErr w:type="gramEnd"/>
-      <w:r>
-        <w:t xml:space="preserve">             → "quoted text"</w:t>
-      </w:r>
-    </w:p>
-    <w:p>
-      <w:r>
-        <w:t xml:space="preserve">  {</w:t>
-      </w:r>
-      <w:proofErr w:type="gramStart"/>
-      <w:r>
-        <w:t>{.record.name</w:t>
-      </w:r>
-      <w:proofErr w:type="gramEnd"/>
-      <w:r>
-        <w:t xml:space="preserve"> | </w:t>
-      </w:r>
-      <w:proofErr w:type="spellStart"/>
-      <w:r>
-        <w:t>squote</w:t>
-      </w:r>
-      <w:proofErr w:type="spellEnd"/>
-      <w:proofErr w:type="gramStart"/>
-      <w:r>
-        <w:t xml:space="preserve">}}   </w:t>
-      </w:r>
-      <w:proofErr w:type="gramEnd"/>
-      <w:r>
-        <w:t xml:space="preserve">            → 'single quoted'</w:t>
-      </w:r>
-    </w:p>
-    <w:p>
-      <w:r>
-        <w:t xml:space="preserve">  {{"</w:t>
-      </w:r>
-      <w:proofErr w:type="spellStart"/>
-      <w:proofErr w:type="gramStart"/>
-      <w:r>
-        <w:t>hello,world</w:t>
-      </w:r>
-      <w:proofErr w:type="gramEnd"/>
-      <w:r>
-        <w:t>,test</w:t>
-      </w:r>
-      <w:proofErr w:type="spellEnd"/>
-      <w:r>
-        <w:t>" | split ","</w:t>
-      </w:r>
-      <w:proofErr w:type="gramStart"/>
-      <w:r>
-        <w:t>}}  →</w:t>
-      </w:r>
-      <w:proofErr w:type="gramEnd"/>
-      <w:r>
-        <w:t xml:space="preserve"> [hello world test]</w:t>
-      </w:r>
-    </w:p>
-    <w:p>
-      <w:r>
-        <w:t xml:space="preserve">  {{list "a" "b" "c" | join ", "</w:t>
-      </w:r>
-      <w:proofErr w:type="gramStart"/>
-      <w:r>
-        <w:t xml:space="preserve">}}   </w:t>
-      </w:r>
-      <w:proofErr w:type="gramEnd"/>
-      <w:r>
-        <w:t xml:space="preserve"> → a, b, c</w:t>
-      </w:r>
-    </w:p>
-    <w:p>
-      <w:r>
-        <w:t xml:space="preserve">  {</w:t>
-      </w:r>
-      <w:proofErr w:type="gramStart"/>
-      <w:r>
-        <w:t>{.record.name</w:t>
-      </w:r>
-      <w:proofErr w:type="gramEnd"/>
-      <w:r>
-        <w:t xml:space="preserve"> | contains "john"</w:t>
-      </w:r>
-      <w:proofErr w:type="gramStart"/>
-      <w:r>
-        <w:t xml:space="preserve">}}   </w:t>
-      </w:r>
-      <w:proofErr w:type="gramEnd"/>
-      <w:r>
-        <w:t xml:space="preserve">   → true/false</w:t>
-      </w:r>
-    </w:p>
-    <w:p>
-      <w:r>
-        <w:t xml:space="preserve">  {</w:t>
-      </w:r>
-      <w:proofErr w:type="gramStart"/>
-      <w:r>
-        <w:t>{.record.name</w:t>
-      </w:r>
-      <w:proofErr w:type="gramEnd"/>
-      <w:r>
-        <w:t xml:space="preserve"> | </w:t>
-      </w:r>
-      <w:proofErr w:type="spellStart"/>
-      <w:r>
-        <w:t>hasPrefix</w:t>
-      </w:r>
-      <w:proofErr w:type="spellEnd"/>
-      <w:r>
-        <w:t xml:space="preserve"> "Mr."}}      → true/false</w:t>
-      </w:r>
-    </w:p>
-    <w:p>
-      <w:r>
-        <w:t xml:space="preserve">  {</w:t>
-      </w:r>
-      <w:proofErr w:type="gramStart"/>
-      <w:r>
-        <w:t>{.record.name</w:t>
-      </w:r>
-      <w:proofErr w:type="gramEnd"/>
-      <w:r>
-        <w:t xml:space="preserve"> | </w:t>
-      </w:r>
-      <w:proofErr w:type="spellStart"/>
-      <w:r>
-        <w:t>hasSuffix</w:t>
-      </w:r>
-      <w:proofErr w:type="spellEnd"/>
-      <w:r>
-        <w:t xml:space="preserve"> "Jr</w:t>
-      </w:r>
-      <w:proofErr w:type="gramStart"/>
-      <w:r>
-        <w:t>."}}</w:t>
-      </w:r>
-      <w:proofErr w:type="gramEnd"/>
-      <w:r>
-        <w:t xml:space="preserve">      → true/false</w:t>
+        <w:t xml:space="preserve"> | upper}}</w:t>
+      </w:r>
+    </w:p>
+    <w:p>
+      <w:r>
+        <w:t xml:space="preserve">  Email: {</w:t>
+      </w:r>
+      <w:proofErr w:type="gramStart"/>
+      <w:r>
+        <w:t>{.</w:t>
+      </w:r>
+      <w:proofErr w:type="spellStart"/>
+      <w:r>
+        <w:t>record</w:t>
+      </w:r>
+      <w:proofErr w:type="gramEnd"/>
+      <w:r>
+        <w:t>.email</w:t>
+      </w:r>
+      <w:proofErr w:type="spellEnd"/>
+      <w:r>
+        <w:t xml:space="preserve"> | default "No email </w:t>
+      </w:r>
+      <w:proofErr w:type="gramStart"/>
+      <w:r>
+        <w:t>provided"}}</w:t>
+      </w:r>
+      <w:proofErr w:type="gramEnd"/>
+    </w:p>
+    <w:p>
+      <w:r>
+        <w:t xml:space="preserve">  Status: {{if </w:t>
+      </w:r>
+      <w:proofErr w:type="gramStart"/>
+      <w:r>
+        <w:t>eq .</w:t>
+      </w:r>
+      <w:proofErr w:type="spellStart"/>
+      <w:r>
+        <w:t>record</w:t>
+      </w:r>
+      <w:proofErr w:type="gramEnd"/>
+      <w:r>
+        <w:t>.status</w:t>
+      </w:r>
+      <w:proofErr w:type="spellEnd"/>
+      <w:r>
+        <w:t xml:space="preserve"> "active"</w:t>
+      </w:r>
+      <w:proofErr w:type="gramStart"/>
+      <w:r>
+        <w:t>}}✓</w:t>
+      </w:r>
+      <w:proofErr w:type="gramEnd"/>
+      <w:r>
+        <w:t xml:space="preserve"> Active{{else</w:t>
+      </w:r>
+      <w:proofErr w:type="gramStart"/>
+      <w:r>
+        <w:t>}}Inactive</w:t>
+      </w:r>
+      <w:proofErr w:type="gramEnd"/>
+      <w:r>
+        <w:t>{{end}}</w:t>
       </w:r>
     </w:p>
     <w:p/>
     <w:p>
       <w:r>
-        <w:t xml:space="preserve">  Number Functions</w:t>
-      </w:r>
-    </w:p>
-    <w:p/>
-    <w:p>
-      <w:r>
-        <w:t xml:space="preserve">  {{add 1 2</w:t>
-      </w:r>
-      <w:proofErr w:type="gramStart"/>
-      <w:r>
-        <w:t xml:space="preserve">}}   </w:t>
-      </w:r>
-      <w:proofErr w:type="gramEnd"/>
-      <w:r>
-        <w:t xml:space="preserve">                   → 3</w:t>
-      </w:r>
-    </w:p>
-    <w:p>
-      <w:r>
-        <w:t xml:space="preserve">  {{sub 10 3</w:t>
-      </w:r>
-      <w:proofErr w:type="gramStart"/>
-      <w:r>
-        <w:t xml:space="preserve">}}   </w:t>
-      </w:r>
-      <w:proofErr w:type="gramEnd"/>
-      <w:r>
-        <w:t xml:space="preserve">                  → 7</w:t>
-      </w:r>
-    </w:p>
-    <w:p>
-      <w:r>
-        <w:t xml:space="preserve">  {{</w:t>
-      </w:r>
-      <w:proofErr w:type="spellStart"/>
-      <w:r>
-        <w:t>mul</w:t>
-      </w:r>
-      <w:proofErr w:type="spellEnd"/>
-      <w:r>
-        <w:t xml:space="preserve"> 3 4</w:t>
-      </w:r>
-      <w:proofErr w:type="gramStart"/>
-      <w:r>
-        <w:t xml:space="preserve">}}   </w:t>
-      </w:r>
-      <w:proofErr w:type="gramEnd"/>
-      <w:r>
-        <w:t xml:space="preserve">                   → 12</w:t>
-      </w:r>
-    </w:p>
-    <w:p>
-      <w:r>
-        <w:t xml:space="preserve">  {{div 10 2</w:t>
-      </w:r>
-      <w:proofErr w:type="gramStart"/>
-      <w:r>
-        <w:t xml:space="preserve">}}   </w:t>
-      </w:r>
-      <w:proofErr w:type="gramEnd"/>
-      <w:r>
-        <w:t xml:space="preserve">                  → 5</w:t>
-      </w:r>
-    </w:p>
-    <w:p>
-      <w:r>
-        <w:t xml:space="preserve">  {{mod 10 3</w:t>
-      </w:r>
-      <w:proofErr w:type="gramStart"/>
-      <w:r>
-        <w:t xml:space="preserve">}}   </w:t>
-      </w:r>
-      <w:proofErr w:type="gramEnd"/>
-      <w:r>
-        <w:t xml:space="preserve">                  → 1</w:t>
-      </w:r>
-    </w:p>
-    <w:p>
-      <w:r>
-        <w:t xml:space="preserve">  {</w:t>
-      </w:r>
-      <w:proofErr w:type="gramStart"/>
-      <w:r>
-        <w:t>{.</w:t>
-      </w:r>
-      <w:proofErr w:type="spellStart"/>
-      <w:r>
-        <w:t>record</w:t>
-      </w:r>
-      <w:proofErr w:type="gramEnd"/>
-      <w:r>
-        <w:t>.total_unit_price</w:t>
-      </w:r>
-      <w:proofErr w:type="spellEnd"/>
-      <w:r>
-        <w:t xml:space="preserve"> | float64</w:t>
-      </w:r>
-      <w:proofErr w:type="gramStart"/>
-      <w:r>
-        <w:t xml:space="preserve">}}   </w:t>
-      </w:r>
-      <w:proofErr w:type="gramEnd"/>
-      <w:r>
-        <w:t xml:space="preserve">          → Convert to float</w:t>
-      </w:r>
-    </w:p>
-    <w:p>
-      <w:r>
-        <w:t xml:space="preserve">  {</w:t>
-      </w:r>
-      <w:proofErr w:type="gramStart"/>
-      <w:r>
-        <w:t>{.</w:t>
-      </w:r>
-      <w:proofErr w:type="spellStart"/>
-      <w:r>
-        <w:t>record</w:t>
-      </w:r>
-      <w:proofErr w:type="gramEnd"/>
-      <w:r>
-        <w:t>.total_units</w:t>
-      </w:r>
-      <w:proofErr w:type="spellEnd"/>
-      <w:r>
-        <w:t xml:space="preserve"> | int</w:t>
-      </w:r>
-      <w:proofErr w:type="gramStart"/>
-      <w:r>
-        <w:t xml:space="preserve">}}   </w:t>
-      </w:r>
-      <w:proofErr w:type="gramEnd"/>
-      <w:r>
-        <w:t xml:space="preserve">              → Convert to int</w:t>
-      </w:r>
-    </w:p>
-    <w:p>
-      <w:r>
-        <w:t xml:space="preserve">  {{max 1 5 3</w:t>
-      </w:r>
-      <w:proofErr w:type="gramStart"/>
-      <w:r>
-        <w:t xml:space="preserve">}}   </w:t>
-      </w:r>
-      <w:proofErr w:type="gramEnd"/>
-      <w:r>
-        <w:t xml:space="preserve">                 → 5</w:t>
-      </w:r>
-    </w:p>
-    <w:p>
-      <w:r>
-        <w:t xml:space="preserve">  {{min 1 5 3</w:t>
-      </w:r>
-      <w:proofErr w:type="gramStart"/>
-      <w:r>
-        <w:t xml:space="preserve">}}   </w:t>
-      </w:r>
-      <w:proofErr w:type="gramEnd"/>
-      <w:r>
-        <w:t xml:space="preserve">                 → 1</w:t>
-      </w:r>
-    </w:p>
-    <w:p>
-      <w:r>
-        <w:lastRenderedPageBreak/>
-        <w:t xml:space="preserve">  {</w:t>
-      </w:r>
-      <w:proofErr w:type="gramStart"/>
-      <w:r>
-        <w:t>{.</w:t>
-      </w:r>
-      <w:proofErr w:type="spellStart"/>
-      <w:r>
-        <w:t>record</w:t>
-      </w:r>
-      <w:proofErr w:type="gramEnd"/>
-      <w:r>
-        <w:t>.total_units</w:t>
-      </w:r>
-      <w:proofErr w:type="spellEnd"/>
-      <w:r>
-        <w:t xml:space="preserve"> | int | round 2</w:t>
-      </w:r>
-      <w:proofErr w:type="gramStart"/>
-      <w:r>
-        <w:t xml:space="preserve">}}   </w:t>
-      </w:r>
-      <w:proofErr w:type="gramEnd"/>
-      <w:r>
-        <w:t xml:space="preserve">          → Round to 2 decimals</w:t>
-      </w:r>
-    </w:p>
-    <w:p>
-      <w:r>
-        <w:t xml:space="preserve">  {</w:t>
-      </w:r>
-      <w:proofErr w:type="gramStart"/>
-      <w:r>
-        <w:t>{.</w:t>
-      </w:r>
-      <w:proofErr w:type="spellStart"/>
-      <w:r>
-        <w:t>record</w:t>
-      </w:r>
-      <w:proofErr w:type="gramEnd"/>
-      <w:r>
-        <w:t>.total_units</w:t>
-      </w:r>
-      <w:proofErr w:type="spellEnd"/>
-      <w:r>
-        <w:t xml:space="preserve"> | ceil</w:t>
-      </w:r>
-      <w:proofErr w:type="gramStart"/>
-      <w:r>
-        <w:t xml:space="preserve">}}   </w:t>
-      </w:r>
-      <w:proofErr w:type="gramEnd"/>
-      <w:r>
-        <w:t xml:space="preserve">             → Round up</w:t>
-      </w:r>
-    </w:p>
-    <w:p>
-      <w:r>
-        <w:t xml:space="preserve">  {</w:t>
-      </w:r>
-      <w:proofErr w:type="gramStart"/>
-      <w:r>
-        <w:t>{.</w:t>
-      </w:r>
-      <w:proofErr w:type="spellStart"/>
-      <w:r>
-        <w:t>record</w:t>
-      </w:r>
-      <w:proofErr w:type="gramEnd"/>
-      <w:r>
-        <w:t>.total_units</w:t>
-      </w:r>
-      <w:proofErr w:type="spellEnd"/>
-      <w:r>
-        <w:t xml:space="preserve"> | floor</w:t>
-      </w:r>
-      <w:proofErr w:type="gramStart"/>
-      <w:r>
-        <w:t xml:space="preserve">}}   </w:t>
-      </w:r>
-      <w:proofErr w:type="gramEnd"/>
-      <w:r>
-        <w:t xml:space="preserve">            → Round down</w:t>
-      </w:r>
-    </w:p>
-    <w:p/>
-    <w:p>
-      <w:r>
-        <w:t xml:space="preserve">  Logic/Comparison Functions</w:t>
-      </w:r>
-    </w:p>
-    <w:p/>
-    <w:p>
-      <w:r>
-        <w:t xml:space="preserve">  {{if </w:t>
-      </w:r>
-      <w:proofErr w:type="gramStart"/>
-      <w:r>
-        <w:t>eq .</w:t>
-      </w:r>
-      <w:proofErr w:type="spellStart"/>
-      <w:r>
-        <w:t>record</w:t>
-      </w:r>
-      <w:proofErr w:type="gramEnd"/>
-      <w:r>
-        <w:t>.status</w:t>
-      </w:r>
-      <w:proofErr w:type="spellEnd"/>
-      <w:r>
-        <w:t xml:space="preserve"> "active"</w:t>
-      </w:r>
-      <w:proofErr w:type="gramStart"/>
-      <w:r>
-        <w:t>}}Active</w:t>
-      </w:r>
-      <w:proofErr w:type="gramEnd"/>
-      <w:r>
-        <w:t>{{end}}</w:t>
-      </w:r>
-    </w:p>
-    <w:p>
-      <w:r>
-        <w:t xml:space="preserve">  {{if </w:t>
-      </w:r>
-      <w:proofErr w:type="gramStart"/>
-      <w:r>
-        <w:t>ne .</w:t>
-      </w:r>
-      <w:proofErr w:type="spellStart"/>
-      <w:r>
-        <w:t>record</w:t>
-      </w:r>
-      <w:proofErr w:type="gramEnd"/>
-      <w:r>
-        <w:t>.status</w:t>
-      </w:r>
-      <w:proofErr w:type="spellEnd"/>
-      <w:r>
-        <w:t xml:space="preserve"> "deleted"</w:t>
-      </w:r>
-      <w:proofErr w:type="gramStart"/>
-      <w:r>
-        <w:t>}}Not</w:t>
-      </w:r>
-      <w:proofErr w:type="gramEnd"/>
-      <w:r>
-        <w:t xml:space="preserve"> Deleted{{end}}</w:t>
-      </w:r>
-    </w:p>
-    <w:p>
-      <w:r>
-        <w:t xml:space="preserve">  {{if </w:t>
-      </w:r>
-      <w:proofErr w:type="spellStart"/>
-      <w:proofErr w:type="gramStart"/>
-      <w:r>
-        <w:t>lt</w:t>
-      </w:r>
-      <w:proofErr w:type="spellEnd"/>
-      <w:r>
-        <w:t xml:space="preserve"> .</w:t>
-      </w:r>
-      <w:proofErr w:type="spellStart"/>
-      <w:r>
-        <w:t>record</w:t>
-      </w:r>
-      <w:proofErr w:type="gramEnd"/>
-      <w:r>
-        <w:t>.total_units</w:t>
-      </w:r>
-      <w:proofErr w:type="spellEnd"/>
-      <w:r>
-        <w:t xml:space="preserve"> 10</w:t>
-      </w:r>
-      <w:proofErr w:type="gramStart"/>
-      <w:r>
-        <w:t>}}Less</w:t>
-      </w:r>
-      <w:proofErr w:type="gramEnd"/>
-      <w:r>
-        <w:t xml:space="preserve"> than 10{{end}}</w:t>
-      </w:r>
-    </w:p>
-    <w:p>
-      <w:r>
-        <w:t xml:space="preserve">  {{if </w:t>
-      </w:r>
-      <w:proofErr w:type="gramStart"/>
-      <w:r>
-        <w:t>le .</w:t>
-      </w:r>
-      <w:proofErr w:type="spellStart"/>
-      <w:r>
-        <w:t>record</w:t>
-      </w:r>
-      <w:proofErr w:type="gramEnd"/>
-      <w:r>
-        <w:t>.total_units</w:t>
-      </w:r>
-      <w:proofErr w:type="spellEnd"/>
-      <w:r>
-        <w:t xml:space="preserve"> 10</w:t>
-      </w:r>
-      <w:proofErr w:type="gramStart"/>
-      <w:r>
-        <w:t>}}Less</w:t>
-      </w:r>
-      <w:proofErr w:type="gramEnd"/>
-      <w:r>
-        <w:t xml:space="preserve"> or equal 10{{end}}</w:t>
-      </w:r>
-    </w:p>
-    <w:p>
-      <w:r>
-        <w:t xml:space="preserve">  {{if </w:t>
-      </w:r>
-      <w:proofErr w:type="spellStart"/>
-      <w:proofErr w:type="gramStart"/>
-      <w:r>
-        <w:t>gt</w:t>
-      </w:r>
-      <w:proofErr w:type="spellEnd"/>
-      <w:r>
-        <w:t xml:space="preserve"> .</w:t>
-      </w:r>
-      <w:proofErr w:type="spellStart"/>
-      <w:r>
-        <w:t>record</w:t>
-      </w:r>
-      <w:proofErr w:type="gramEnd"/>
-      <w:r>
-        <w:t>.total_units</w:t>
-      </w:r>
-      <w:proofErr w:type="spellEnd"/>
-      <w:r>
-        <w:t xml:space="preserve"> 10</w:t>
-      </w:r>
-      <w:proofErr w:type="gramStart"/>
-      <w:r>
-        <w:t>}}Greater</w:t>
-      </w:r>
-      <w:proofErr w:type="gramEnd"/>
-      <w:r>
-        <w:t xml:space="preserve"> than 10{{end}}</w:t>
-      </w:r>
-    </w:p>
-    <w:p>
-      <w:r>
-        <w:t xml:space="preserve">  {{if </w:t>
-      </w:r>
-      <w:proofErr w:type="spellStart"/>
-      <w:proofErr w:type="gramStart"/>
-      <w:r>
-        <w:t>ge</w:t>
-      </w:r>
-      <w:proofErr w:type="spellEnd"/>
-      <w:r>
-        <w:t xml:space="preserve"> .</w:t>
-      </w:r>
-      <w:proofErr w:type="spellStart"/>
-      <w:r>
-        <w:t>record</w:t>
-      </w:r>
-      <w:proofErr w:type="gramEnd"/>
-      <w:r>
-        <w:t>.total_units</w:t>
-      </w:r>
-      <w:proofErr w:type="spellEnd"/>
-      <w:r>
-        <w:t xml:space="preserve"> 10</w:t>
-      </w:r>
-      <w:proofErr w:type="gramStart"/>
-      <w:r>
-        <w:t>}}Greater</w:t>
-      </w:r>
-      <w:proofErr w:type="gramEnd"/>
-      <w:r>
-        <w:t xml:space="preserve"> or equal 10{{end}}</w:t>
-      </w:r>
-    </w:p>
-    <w:p>
-      <w:r>
-        <w:t xml:space="preserve">  {{if </w:t>
-      </w:r>
-      <w:proofErr w:type="spellStart"/>
-      <w:proofErr w:type="gramStart"/>
-      <w:r>
-        <w:t>and</w:t>
-      </w:r>
-      <w:proofErr w:type="spellEnd"/>
-      <w:r>
-        <w:t xml:space="preserve"> .</w:t>
-      </w:r>
-      <w:proofErr w:type="spellStart"/>
-      <w:proofErr w:type="gramEnd"/>
-      <w:r>
-        <w:t>record.is_</w:t>
-      </w:r>
-      <w:proofErr w:type="gramStart"/>
-      <w:r>
-        <w:t>active</w:t>
-      </w:r>
-      <w:proofErr w:type="spellEnd"/>
-      <w:r>
-        <w:t xml:space="preserve"> </w:t>
-      </w:r>
-      <w:r>
-        <w:t>.</w:t>
-      </w:r>
-      <w:proofErr w:type="spellStart"/>
-      <w:proofErr w:type="gramEnd"/>
-      <w:r>
-        <w:t>record.is_deleted</w:t>
-      </w:r>
-      <w:proofErr w:type="spellEnd"/>
-      <w:proofErr w:type="gramStart"/>
-      <w:r>
-        <w:t>}}Both</w:t>
-      </w:r>
-      <w:proofErr w:type="gramEnd"/>
-      <w:r>
-        <w:t xml:space="preserve"> true{{end}}</w:t>
-      </w:r>
-    </w:p>
-    <w:p>
-      <w:r>
-        <w:t xml:space="preserve">  {{if </w:t>
-      </w:r>
-      <w:proofErr w:type="gramStart"/>
-      <w:r>
-        <w:t>or .</w:t>
-      </w:r>
-      <w:proofErr w:type="spellStart"/>
-      <w:proofErr w:type="gramEnd"/>
-      <w:r>
-        <w:t>record.is_</w:t>
-      </w:r>
-      <w:proofErr w:type="gramStart"/>
-      <w:r>
-        <w:t>active</w:t>
-      </w:r>
-      <w:proofErr w:type="spellEnd"/>
-      <w:r>
-        <w:t xml:space="preserve"> .</w:t>
-      </w:r>
-      <w:proofErr w:type="spellStart"/>
-      <w:proofErr w:type="gramEnd"/>
-      <w:r>
-        <w:t>record.is_deleted</w:t>
-      </w:r>
-      <w:proofErr w:type="spellEnd"/>
-      <w:proofErr w:type="gramStart"/>
-      <w:r>
-        <w:t>}}Either</w:t>
-      </w:r>
-      <w:proofErr w:type="gramEnd"/>
-      <w:r>
-        <w:t xml:space="preserve"> true{{end}}</w:t>
-      </w:r>
-    </w:p>
-    <w:p>
-      <w:r>
-        <w:t xml:space="preserve">  {{if </w:t>
-      </w:r>
-      <w:proofErr w:type="gramStart"/>
-      <w:r>
-        <w:t>not .</w:t>
-      </w:r>
-      <w:proofErr w:type="spellStart"/>
-      <w:proofErr w:type="gramEnd"/>
-      <w:r>
-        <w:t>record.is_deleted</w:t>
-      </w:r>
-      <w:proofErr w:type="spellEnd"/>
-      <w:proofErr w:type="gramStart"/>
-      <w:r>
-        <w:t>}}Not</w:t>
-      </w:r>
-      <w:proofErr w:type="gramEnd"/>
-      <w:r>
-        <w:t xml:space="preserve"> deleted{{end}}</w:t>
-      </w:r>
-    </w:p>
-    <w:p>
-      <w:r>
-        <w:t xml:space="preserve">  {</w:t>
-      </w:r>
-      <w:proofErr w:type="gramStart"/>
-      <w:r>
-        <w:t>{.</w:t>
-      </w:r>
-      <w:proofErr w:type="spellStart"/>
-      <w:r>
-        <w:t>record</w:t>
-      </w:r>
-      <w:proofErr w:type="gramEnd"/>
-      <w:r>
-        <w:t>.total_units</w:t>
-      </w:r>
-      <w:proofErr w:type="spellEnd"/>
-      <w:r>
-        <w:t xml:space="preserve"> | default "N/A"</w:t>
-      </w:r>
-      <w:proofErr w:type="gramStart"/>
-      <w:r>
-        <w:t xml:space="preserve">}}   </w:t>
-      </w:r>
-      <w:proofErr w:type="gramEnd"/>
-      <w:r>
-        <w:t xml:space="preserve">    → Use "N/A" if empty</w:t>
-      </w:r>
-    </w:p>
-    <w:p>
-      <w:r>
-        <w:t xml:space="preserve">  {{default </w:t>
-      </w:r>
-      <w:proofErr w:type="gramStart"/>
-      <w:r>
-        <w:t>true .</w:t>
-      </w:r>
-      <w:proofErr w:type="spellStart"/>
-      <w:proofErr w:type="gramEnd"/>
-      <w:r>
-        <w:t>record.is_active</w:t>
-      </w:r>
-      <w:proofErr w:type="spellEnd"/>
-      <w:r>
-        <w:t xml:space="preserve"> | ternary "Yes" "No</w:t>
-      </w:r>
-      <w:proofErr w:type="gramStart"/>
-      <w:r>
-        <w:t>" }</w:t>
-      </w:r>
-      <w:proofErr w:type="gramEnd"/>
-      <w:r>
-        <w:t xml:space="preserve">} → Yes if true, </w:t>
-      </w:r>
-      <w:proofErr w:type="gramStart"/>
-      <w:r>
-        <w:t>No</w:t>
-      </w:r>
-      <w:proofErr w:type="gramEnd"/>
-      <w:r>
-        <w:t xml:space="preserve"> if false </w:t>
-      </w:r>
-    </w:p>
-    <w:p/>
-    <w:p>
-      <w:r>
-        <w:t xml:space="preserve">  Example Template</w:t>
-      </w:r>
-    </w:p>
-    <w:p/>
-    <w:p>
-      <w:r>
-        <w:t xml:space="preserve">  Document Generated: {{now | date "January 2, </w:t>
-      </w:r>
-      <w:proofErr w:type="gramStart"/>
-      <w:r>
-        <w:t>2006</w:t>
-      </w:r>
-      <w:proofErr w:type="gramEnd"/>
-      <w:r>
-        <w:t xml:space="preserve"> at 3:04 PM"}}</w:t>
-      </w:r>
-    </w:p>
-    <w:p/>
-    <w:p>
-      <w:r>
-        <w:t xml:space="preserve">  Customer: {</w:t>
-      </w:r>
-      <w:proofErr w:type="gramStart"/>
-      <w:r>
-        <w:t>{.record.name</w:t>
-      </w:r>
-      <w:proofErr w:type="gramEnd"/>
-      <w:r>
-        <w:t xml:space="preserve"> | upper}}</w:t>
-      </w:r>
-    </w:p>
-    <w:p>
-      <w:r>
-        <w:t xml:space="preserve">  Email: {</w:t>
-      </w:r>
-      <w:proofErr w:type="gramStart"/>
-      <w:r>
-        <w:t>{.</w:t>
-      </w:r>
-      <w:proofErr w:type="spellStart"/>
-      <w:r>
-        <w:t>record</w:t>
-      </w:r>
-      <w:proofErr w:type="gramEnd"/>
-      <w:r>
-        <w:t>.email</w:t>
-      </w:r>
-      <w:proofErr w:type="spellEnd"/>
-      <w:r>
-        <w:t xml:space="preserve"> | default "No email </w:t>
-      </w:r>
-      <w:proofErr w:type="gramStart"/>
-      <w:r>
-        <w:t>provided"}}</w:t>
-      </w:r>
-      <w:proofErr w:type="gramEnd"/>
-    </w:p>
-    <w:p>
-      <w:r>
-        <w:t xml:space="preserve">  Status: {{if </w:t>
-      </w:r>
-      <w:proofErr w:type="gramStart"/>
-      <w:r>
-        <w:t>eq .</w:t>
-      </w:r>
-      <w:proofErr w:type="spellStart"/>
-      <w:r>
-        <w:t>record</w:t>
-      </w:r>
-      <w:proofErr w:type="gramEnd"/>
-      <w:r>
-        <w:t>.status</w:t>
-      </w:r>
-      <w:proofErr w:type="spellEnd"/>
-      <w:r>
-        <w:t xml:space="preserve"> "active"</w:t>
-      </w:r>
-      <w:proofErr w:type="gramStart"/>
-      <w:r>
-        <w:t>}}✓</w:t>
-      </w:r>
-      <w:proofErr w:type="gramEnd"/>
-      <w:r>
-        <w:t xml:space="preserve"> Active{{else</w:t>
-      </w:r>
-      <w:proofErr w:type="gramStart"/>
-      <w:r>
-        <w:t>}}Inactive</w:t>
-      </w:r>
-      <w:proofErr w:type="gramEnd"/>
-      <w:r>
-        <w:t>{{end}}</w:t>
-      </w:r>
-    </w:p>
-    <w:p/>
-    <w:p>
-      <w:r>
-        <w:lastRenderedPageBreak/>
         <w:t xml:space="preserve">  Total Items: {{</w:t>
       </w:r>
       <w:proofErr w:type="spellStart"/>

</xml_diff>

<commit_message>
add sprout test fixes
</commit_message>
<xml_diff>
--- a/test/testdata/templates/doc-gen-test.docx
+++ b/test/testdata/templates/doc-gen-test.docx
@@ -587,7 +587,13 @@
       </w:r>
       <w:proofErr w:type="spellEnd"/>
       <w:r>
-        <w:t xml:space="preserve"> "-7d" | date "2006-01-02"</w:t>
+        <w:t xml:space="preserve"> "-</w:t>
+      </w:r>
+      <w:r>
+        <w:t>168h</w:t>
+      </w:r>
+      <w:r>
+        <w:t>" | date "2006-01-02"</w:t>
       </w:r>
       <w:proofErr w:type="gramStart"/>
       <w:r>
@@ -615,8 +621,13 @@
       </w:r>
       <w:proofErr w:type="gramEnd"/>
       <w:r>
-        <w:t xml:space="preserve"> | upper</w:t>
-      </w:r>
+        <w:t xml:space="preserve"> | </w:t>
+      </w:r>
+      <w:proofErr w:type="spellStart"/>
+      <w:r>
+        <w:t>toUpper</w:t>
+      </w:r>
+      <w:proofErr w:type="spellEnd"/>
       <w:proofErr w:type="gramStart"/>
       <w:r>
         <w:t xml:space="preserve">}}   </w:t>
@@ -636,8 +647,13 @@
       </w:r>
       <w:proofErr w:type="gramEnd"/>
       <w:r>
-        <w:t xml:space="preserve"> | lower</w:t>
-      </w:r>
+        <w:t xml:space="preserve"> | </w:t>
+      </w:r>
+      <w:proofErr w:type="spellStart"/>
+      <w:r>
+        <w:t>toLower</w:t>
+      </w:r>
+      <w:proofErr w:type="spellEnd"/>
       <w:proofErr w:type="gramStart"/>
       <w:r>
         <w:t xml:space="preserve">}}   </w:t>
@@ -657,8 +673,13 @@
       </w:r>
       <w:proofErr w:type="gramEnd"/>
       <w:r>
-        <w:t xml:space="preserve"> | title</w:t>
-      </w:r>
+        <w:t xml:space="preserve"> | </w:t>
+      </w:r>
+      <w:proofErr w:type="spellStart"/>
+      <w:r>
+        <w:t>toTitleCase</w:t>
+      </w:r>
+      <w:proofErr w:type="spellEnd"/>
       <w:proofErr w:type="gramStart"/>
       <w:r>
         <w:t xml:space="preserve">}}   </w:t>
@@ -817,7 +838,13 @@
       </w:r>
       <w:proofErr w:type="gramEnd"/>
       <w:r>
-        <w:t xml:space="preserve"> | abbrev 50</w:t>
+        <w:t xml:space="preserve"> | </w:t>
+      </w:r>
+      <w:r>
+        <w:t>ellipsis</w:t>
+      </w:r>
+      <w:r>
+        <w:t xml:space="preserve"> 50</w:t>
       </w:r>
       <w:proofErr w:type="gramStart"/>
       <w:r>
@@ -1084,7 +1111,10 @@
       </w:r>
       <w:proofErr w:type="spellEnd"/>
       <w:r>
-        <w:t xml:space="preserve"> | float64</w:t>
+        <w:t xml:space="preserve"> | </w:t>
+      </w:r>
+      <w:r>
+        <w:t>toFloat64</w:t>
       </w:r>
       <w:proofErr w:type="gramStart"/>
       <w:r>
@@ -1113,16 +1143,26 @@
       </w:r>
       <w:proofErr w:type="spellEnd"/>
       <w:r>
-        <w:t xml:space="preserve"> | int</w:t>
-      </w:r>
+        <w:t xml:space="preserve"> | </w:t>
+      </w:r>
+      <w:proofErr w:type="spellStart"/>
+      <w:r>
+        <w:t>toInt</w:t>
+      </w:r>
+      <w:proofErr w:type="spellEnd"/>
       <w:proofErr w:type="gramStart"/>
       <w:r>
         <w:t xml:space="preserve">}}   </w:t>
       </w:r>
       <w:proofErr w:type="gramEnd"/>
       <w:r>
-        <w:t xml:space="preserve">              → Convert to int</w:t>
-      </w:r>
+        <w:t xml:space="preserve">              → Convert to </w:t>
+      </w:r>
+      <w:proofErr w:type="spellStart"/>
+      <w:r>
+        <w:t>toInt</w:t>
+      </w:r>
+      <w:proofErr w:type="spellEnd"/>
     </w:p>
     <w:p>
       <w:r>
@@ -1168,7 +1208,15 @@
       </w:r>
       <w:proofErr w:type="spellEnd"/>
       <w:r>
-        <w:t xml:space="preserve"> | int | round 2</w:t>
+        <w:t xml:space="preserve"> | </w:t>
+      </w:r>
+      <w:proofErr w:type="spellStart"/>
+      <w:r>
+        <w:t>toInt</w:t>
+      </w:r>
+      <w:proofErr w:type="spellEnd"/>
+      <w:r>
+        <w:t xml:space="preserve"> | round 2</w:t>
       </w:r>
       <w:proofErr w:type="gramStart"/>
       <w:r>
@@ -1630,7 +1678,15 @@
       </w:r>
       <w:proofErr w:type="gramEnd"/>
       <w:r>
-        <w:t xml:space="preserve"> | upper}}</w:t>
+        <w:t xml:space="preserve"> | </w:t>
+      </w:r>
+      <w:proofErr w:type="spellStart"/>
+      <w:r>
+        <w:t>toUpper</w:t>
+      </w:r>
+      <w:proofErr w:type="spellEnd"/>
+      <w:r>
+        <w:t>}}</w:t>
       </w:r>
     </w:p>
     <w:p>
@@ -1737,11 +1793,25 @@
       </w:r>
       <w:proofErr w:type="gramEnd"/>
       <w:r>
-        <w:t>.total_units</w:t>
-      </w:r>
-      <w:proofErr w:type="spellEnd"/>
-      <w:r>
-        <w:t xml:space="preserve"> | </w:t>
+        <w:t>.</w:t>
+      </w:r>
+      <w:r>
+        <w:t>total_unit_</w:t>
+      </w:r>
+      <w:proofErr w:type="gramStart"/>
+      <w:r>
+        <w:t>price</w:t>
+      </w:r>
+      <w:proofErr w:type="spellEnd"/>
+      <w:r>
+        <w:t xml:space="preserve"> </w:t>
+      </w:r>
+      <w:r>
+        <w:t xml:space="preserve"> |</w:t>
+      </w:r>
+      <w:proofErr w:type="gramEnd"/>
+      <w:r>
+        <w:t xml:space="preserve"> </w:t>
       </w:r>
       <w:proofErr w:type="spellStart"/>
       <w:r>
@@ -1759,8 +1829,11 @@
     </w:p>
     <w:p/>
     <w:p>
-      <w:r>
-        <w:t xml:space="preserve">  {{</w:t>
+      <w:pPr>
+        <w:spacing w:after="0" w:line="360" w:lineRule="auto"/>
+      </w:pPr>
+      <w:r>
+        <w:t>{{</w:t>
       </w:r>
       <w:proofErr w:type="gramStart"/>
       <w:r>
@@ -1780,8 +1853,11 @@
       </w:r>
     </w:p>
     <w:p>
-      <w:r>
-        <w:t xml:space="preserve">  - {{.name}}: ${</w:t>
+      <w:pPr>
+        <w:spacing w:after="0" w:line="360" w:lineRule="auto"/>
+      </w:pPr>
+      <w:r>
+        <w:t>{{.name}}: ${</w:t>
       </w:r>
       <w:proofErr w:type="gramStart"/>
       <w:r>
@@ -1854,8 +1930,11 @@
       </w:r>
     </w:p>
     <w:p>
-      <w:r>
-        <w:t xml:space="preserve">  {{end}}</w:t>
+      <w:pPr>
+        <w:spacing w:after="0" w:line="360" w:lineRule="auto"/>
+      </w:pPr>
+      <w:r>
+        <w:t>{{end}}</w:t>
       </w:r>
     </w:p>
     <w:p/>

</xml_diff>